<commit_message>
made it so that the confidence intervals bars of the factorised models are different colours based on being positive or negative.
</commit_message>
<xml_diff>
--- a/Tables/Table_2_factorised_models.docx
+++ b/Tables/Table_2_factorised_models.docx
@@ -5,7 +5,7 @@
     <w:tbl>
       <w:tblPr>
         <w:tblStyle w:val="TableGrid"/>
-        <w:tblW w:w="12810" w:type="dxa"/>
+        <w:tblW w:w="14170" w:type="dxa"/>
         <w:tblBorders>
           <w:top w:val="none" w:sz="0" w:space="0" w:color="auto"/>
           <w:left w:val="none" w:sz="0" w:space="0" w:color="auto"/>
@@ -25,6 +25,8 @@
         <w:gridCol w:w="680"/>
         <w:gridCol w:w="680"/>
         <w:gridCol w:w="680"/>
+        <w:gridCol w:w="680"/>
+        <w:gridCol w:w="680"/>
         <w:gridCol w:w="1701"/>
         <w:gridCol w:w="992"/>
         <w:gridCol w:w="992"/>
@@ -194,6 +196,50 @@
               <w:top w:val="single" w:sz="4" w:space="0" w:color="auto"/>
               <w:bottom w:val="single" w:sz="8" w:space="0" w:color="auto"/>
             </w:tcBorders>
+          </w:tcPr>
+          <w:p>
+            <w:pPr>
+              <w:jc w:val="center"/>
+              <w:rPr>
+                <w:rFonts w:ascii="Arial" w:hAnsi="Arial" w:cs="Arial"/>
+                <w:b/>
+                <w:bCs/>
+                <w:color w:val="000000"/>
+                <w:sz w:val="14"/>
+                <w:szCs w:val="14"/>
+              </w:rPr>
+            </w:pPr>
+          </w:p>
+        </w:tc>
+        <w:tc>
+          <w:tcPr>
+            <w:tcW w:w="680" w:type="dxa"/>
+            <w:tcBorders>
+              <w:top w:val="single" w:sz="4" w:space="0" w:color="auto"/>
+              <w:bottom w:val="single" w:sz="8" w:space="0" w:color="auto"/>
+            </w:tcBorders>
+          </w:tcPr>
+          <w:p>
+            <w:pPr>
+              <w:jc w:val="center"/>
+              <w:rPr>
+                <w:rFonts w:ascii="Arial" w:hAnsi="Arial" w:cs="Arial"/>
+                <w:b/>
+                <w:bCs/>
+                <w:color w:val="000000"/>
+                <w:sz w:val="14"/>
+                <w:szCs w:val="14"/>
+              </w:rPr>
+            </w:pPr>
+          </w:p>
+        </w:tc>
+        <w:tc>
+          <w:tcPr>
+            <w:tcW w:w="680" w:type="dxa"/>
+            <w:tcBorders>
+              <w:top w:val="single" w:sz="4" w:space="0" w:color="auto"/>
+              <w:bottom w:val="single" w:sz="8" w:space="0" w:color="auto"/>
+            </w:tcBorders>
             <w:vAlign w:val="center"/>
           </w:tcPr>
           <w:p>
@@ -601,18 +647,10 @@
               <w:top w:val="single" w:sz="8" w:space="0" w:color="auto"/>
             </w:tcBorders>
             <w:shd w:val="clear" w:color="auto" w:fill="F2CC84"/>
-            <w:vAlign w:val="center"/>
-          </w:tcPr>
-          <w:p>
-            <w:pPr>
-              <w:jc w:val="center"/>
-              <w:rPr>
-                <w:rFonts w:ascii="Arial" w:hAnsi="Arial" w:cs="Arial"/>
-                <w:sz w:val="14"/>
-                <w:szCs w:val="14"/>
-              </w:rPr>
-            </w:pPr>
-            <w:r>
+          </w:tcPr>
+          <w:p>
+            <w:pPr>
+              <w:jc w:val="center"/>
               <w:rPr>
                 <w:rFonts w:ascii="Arial" w:hAnsi="Arial" w:cs="Arial"/>
                 <w:b/>
@@ -621,6 +659,58 @@
                 <w:sz w:val="14"/>
                 <w:szCs w:val="14"/>
               </w:rPr>
+            </w:pPr>
+          </w:p>
+        </w:tc>
+        <w:tc>
+          <w:tcPr>
+            <w:tcW w:w="680" w:type="dxa"/>
+            <w:tcBorders>
+              <w:top w:val="single" w:sz="8" w:space="0" w:color="auto"/>
+            </w:tcBorders>
+            <w:shd w:val="clear" w:color="auto" w:fill="F2CC84"/>
+          </w:tcPr>
+          <w:p>
+            <w:pPr>
+              <w:jc w:val="center"/>
+              <w:rPr>
+                <w:rFonts w:ascii="Arial" w:hAnsi="Arial" w:cs="Arial"/>
+                <w:b/>
+                <w:bCs/>
+                <w:color w:val="B17913"/>
+                <w:sz w:val="14"/>
+                <w:szCs w:val="14"/>
+              </w:rPr>
+            </w:pPr>
+          </w:p>
+        </w:tc>
+        <w:tc>
+          <w:tcPr>
+            <w:tcW w:w="680" w:type="dxa"/>
+            <w:tcBorders>
+              <w:top w:val="single" w:sz="8" w:space="0" w:color="auto"/>
+            </w:tcBorders>
+            <w:shd w:val="clear" w:color="auto" w:fill="F2CC84"/>
+            <w:vAlign w:val="center"/>
+          </w:tcPr>
+          <w:p>
+            <w:pPr>
+              <w:jc w:val="center"/>
+              <w:rPr>
+                <w:rFonts w:ascii="Arial" w:hAnsi="Arial" w:cs="Arial"/>
+                <w:sz w:val="14"/>
+                <w:szCs w:val="14"/>
+              </w:rPr>
+            </w:pPr>
+            <w:r>
+              <w:rPr>
+                <w:rFonts w:ascii="Arial" w:hAnsi="Arial" w:cs="Arial"/>
+                <w:b/>
+                <w:bCs/>
+                <w:color w:val="B17913"/>
+                <w:sz w:val="14"/>
+                <w:szCs w:val="14"/>
+              </w:rPr>
               <w:t>-</w:t>
             </w:r>
           </w:p>
@@ -912,6 +1002,36 @@
         <w:tc>
           <w:tcPr>
             <w:tcW w:w="680" w:type="dxa"/>
+          </w:tcPr>
+          <w:p>
+            <w:pPr>
+              <w:jc w:val="center"/>
+              <w:rPr>
+                <w:rFonts w:ascii="Arial" w:hAnsi="Arial" w:cs="Arial"/>
+                <w:sz w:val="14"/>
+                <w:szCs w:val="14"/>
+              </w:rPr>
+            </w:pPr>
+          </w:p>
+        </w:tc>
+        <w:tc>
+          <w:tcPr>
+            <w:tcW w:w="680" w:type="dxa"/>
+          </w:tcPr>
+          <w:p>
+            <w:pPr>
+              <w:jc w:val="center"/>
+              <w:rPr>
+                <w:rFonts w:ascii="Arial" w:hAnsi="Arial" w:cs="Arial"/>
+                <w:sz w:val="14"/>
+                <w:szCs w:val="14"/>
+              </w:rPr>
+            </w:pPr>
+          </w:p>
+        </w:tc>
+        <w:tc>
+          <w:tcPr>
+            <w:tcW w:w="680" w:type="dxa"/>
             <w:vAlign w:val="center"/>
           </w:tcPr>
           <w:p>
@@ -1190,6 +1310,36 @@
         <w:tc>
           <w:tcPr>
             <w:tcW w:w="680" w:type="dxa"/>
+          </w:tcPr>
+          <w:p>
+            <w:pPr>
+              <w:jc w:val="center"/>
+              <w:rPr>
+                <w:rFonts w:ascii="Arial" w:hAnsi="Arial" w:cs="Arial"/>
+                <w:sz w:val="14"/>
+                <w:szCs w:val="14"/>
+              </w:rPr>
+            </w:pPr>
+          </w:p>
+        </w:tc>
+        <w:tc>
+          <w:tcPr>
+            <w:tcW w:w="680" w:type="dxa"/>
+          </w:tcPr>
+          <w:p>
+            <w:pPr>
+              <w:jc w:val="center"/>
+              <w:rPr>
+                <w:rFonts w:ascii="Arial" w:hAnsi="Arial" w:cs="Arial"/>
+                <w:sz w:val="14"/>
+                <w:szCs w:val="14"/>
+              </w:rPr>
+            </w:pPr>
+          </w:p>
+        </w:tc>
+        <w:tc>
+          <w:tcPr>
+            <w:tcW w:w="680" w:type="dxa"/>
             <w:vAlign w:val="center"/>
           </w:tcPr>
           <w:p>
@@ -1459,6 +1609,36 @@
         <w:tc>
           <w:tcPr>
             <w:tcW w:w="680" w:type="dxa"/>
+          </w:tcPr>
+          <w:p>
+            <w:pPr>
+              <w:jc w:val="center"/>
+              <w:rPr>
+                <w:rFonts w:ascii="Arial" w:hAnsi="Arial" w:cs="Arial"/>
+                <w:sz w:val="14"/>
+                <w:szCs w:val="14"/>
+              </w:rPr>
+            </w:pPr>
+          </w:p>
+        </w:tc>
+        <w:tc>
+          <w:tcPr>
+            <w:tcW w:w="680" w:type="dxa"/>
+          </w:tcPr>
+          <w:p>
+            <w:pPr>
+              <w:jc w:val="center"/>
+              <w:rPr>
+                <w:rFonts w:ascii="Arial" w:hAnsi="Arial" w:cs="Arial"/>
+                <w:sz w:val="14"/>
+                <w:szCs w:val="14"/>
+              </w:rPr>
+            </w:pPr>
+          </w:p>
+        </w:tc>
+        <w:tc>
+          <w:tcPr>
+            <w:tcW w:w="680" w:type="dxa"/>
             <w:vAlign w:val="center"/>
           </w:tcPr>
           <w:p>
@@ -1739,6 +1919,40 @@
           <w:tcPr>
             <w:tcW w:w="680" w:type="dxa"/>
             <w:shd w:val="clear" w:color="auto" w:fill="F2CC84"/>
+          </w:tcPr>
+          <w:p>
+            <w:pPr>
+              <w:jc w:val="center"/>
+              <w:rPr>
+                <w:rFonts w:ascii="Arial" w:hAnsi="Arial" w:cs="Arial"/>
+                <w:color w:val="B17913"/>
+                <w:sz w:val="14"/>
+                <w:szCs w:val="14"/>
+              </w:rPr>
+            </w:pPr>
+          </w:p>
+        </w:tc>
+        <w:tc>
+          <w:tcPr>
+            <w:tcW w:w="680" w:type="dxa"/>
+            <w:shd w:val="clear" w:color="auto" w:fill="F2CC84"/>
+          </w:tcPr>
+          <w:p>
+            <w:pPr>
+              <w:jc w:val="center"/>
+              <w:rPr>
+                <w:rFonts w:ascii="Arial" w:hAnsi="Arial" w:cs="Arial"/>
+                <w:color w:val="B17913"/>
+                <w:sz w:val="14"/>
+                <w:szCs w:val="14"/>
+              </w:rPr>
+            </w:pPr>
+          </w:p>
+        </w:tc>
+        <w:tc>
+          <w:tcPr>
+            <w:tcW w:w="680" w:type="dxa"/>
+            <w:shd w:val="clear" w:color="auto" w:fill="F2CC84"/>
             <w:vAlign w:val="center"/>
           </w:tcPr>
           <w:p>
@@ -2017,6 +2231,36 @@
         <w:tc>
           <w:tcPr>
             <w:tcW w:w="680" w:type="dxa"/>
+          </w:tcPr>
+          <w:p>
+            <w:pPr>
+              <w:jc w:val="center"/>
+              <w:rPr>
+                <w:rFonts w:ascii="Arial" w:hAnsi="Arial" w:cs="Arial"/>
+                <w:sz w:val="14"/>
+                <w:szCs w:val="14"/>
+              </w:rPr>
+            </w:pPr>
+          </w:p>
+        </w:tc>
+        <w:tc>
+          <w:tcPr>
+            <w:tcW w:w="680" w:type="dxa"/>
+          </w:tcPr>
+          <w:p>
+            <w:pPr>
+              <w:jc w:val="center"/>
+              <w:rPr>
+                <w:rFonts w:ascii="Arial" w:hAnsi="Arial" w:cs="Arial"/>
+                <w:sz w:val="14"/>
+                <w:szCs w:val="14"/>
+              </w:rPr>
+            </w:pPr>
+          </w:p>
+        </w:tc>
+        <w:tc>
+          <w:tcPr>
+            <w:tcW w:w="680" w:type="dxa"/>
             <w:vAlign w:val="center"/>
           </w:tcPr>
           <w:p>
@@ -2306,6 +2550,40 @@
           <w:tcPr>
             <w:tcW w:w="680" w:type="dxa"/>
             <w:shd w:val="clear" w:color="auto" w:fill="F2CC84"/>
+          </w:tcPr>
+          <w:p>
+            <w:pPr>
+              <w:jc w:val="center"/>
+              <w:rPr>
+                <w:rFonts w:ascii="Arial" w:hAnsi="Arial" w:cs="Arial"/>
+                <w:color w:val="B17913"/>
+                <w:sz w:val="14"/>
+                <w:szCs w:val="14"/>
+              </w:rPr>
+            </w:pPr>
+          </w:p>
+        </w:tc>
+        <w:tc>
+          <w:tcPr>
+            <w:tcW w:w="680" w:type="dxa"/>
+            <w:shd w:val="clear" w:color="auto" w:fill="F2CC84"/>
+          </w:tcPr>
+          <w:p>
+            <w:pPr>
+              <w:jc w:val="center"/>
+              <w:rPr>
+                <w:rFonts w:ascii="Arial" w:hAnsi="Arial" w:cs="Arial"/>
+                <w:color w:val="B17913"/>
+                <w:sz w:val="14"/>
+                <w:szCs w:val="14"/>
+              </w:rPr>
+            </w:pPr>
+          </w:p>
+        </w:tc>
+        <w:tc>
+          <w:tcPr>
+            <w:tcW w:w="680" w:type="dxa"/>
+            <w:shd w:val="clear" w:color="auto" w:fill="F2CC84"/>
             <w:vAlign w:val="center"/>
           </w:tcPr>
           <w:p>
@@ -2603,6 +2881,36 @@
         <w:tc>
           <w:tcPr>
             <w:tcW w:w="680" w:type="dxa"/>
+          </w:tcPr>
+          <w:p>
+            <w:pPr>
+              <w:jc w:val="center"/>
+              <w:rPr>
+                <w:rFonts w:ascii="Arial" w:hAnsi="Arial" w:cs="Arial"/>
+                <w:sz w:val="14"/>
+                <w:szCs w:val="14"/>
+              </w:rPr>
+            </w:pPr>
+          </w:p>
+        </w:tc>
+        <w:tc>
+          <w:tcPr>
+            <w:tcW w:w="680" w:type="dxa"/>
+          </w:tcPr>
+          <w:p>
+            <w:pPr>
+              <w:jc w:val="center"/>
+              <w:rPr>
+                <w:rFonts w:ascii="Arial" w:hAnsi="Arial" w:cs="Arial"/>
+                <w:sz w:val="14"/>
+                <w:szCs w:val="14"/>
+              </w:rPr>
+            </w:pPr>
+          </w:p>
+        </w:tc>
+        <w:tc>
+          <w:tcPr>
+            <w:tcW w:w="680" w:type="dxa"/>
             <w:vAlign w:val="center"/>
           </w:tcPr>
           <w:p>
@@ -2881,6 +3189,36 @@
         <w:tc>
           <w:tcPr>
             <w:tcW w:w="680" w:type="dxa"/>
+          </w:tcPr>
+          <w:p>
+            <w:pPr>
+              <w:jc w:val="center"/>
+              <w:rPr>
+                <w:rFonts w:ascii="Arial" w:hAnsi="Arial" w:cs="Arial"/>
+                <w:sz w:val="14"/>
+                <w:szCs w:val="14"/>
+              </w:rPr>
+            </w:pPr>
+          </w:p>
+        </w:tc>
+        <w:tc>
+          <w:tcPr>
+            <w:tcW w:w="680" w:type="dxa"/>
+          </w:tcPr>
+          <w:p>
+            <w:pPr>
+              <w:jc w:val="center"/>
+              <w:rPr>
+                <w:rFonts w:ascii="Arial" w:hAnsi="Arial" w:cs="Arial"/>
+                <w:sz w:val="14"/>
+                <w:szCs w:val="14"/>
+              </w:rPr>
+            </w:pPr>
+          </w:p>
+        </w:tc>
+        <w:tc>
+          <w:tcPr>
+            <w:tcW w:w="680" w:type="dxa"/>
             <w:vAlign w:val="center"/>
           </w:tcPr>
           <w:p>
@@ -3150,6 +3488,40 @@
           <w:tcPr>
             <w:tcW w:w="680" w:type="dxa"/>
             <w:shd w:val="clear" w:color="auto" w:fill="F2CC84"/>
+          </w:tcPr>
+          <w:p>
+            <w:pPr>
+              <w:jc w:val="center"/>
+              <w:rPr>
+                <w:rFonts w:ascii="Arial" w:hAnsi="Arial" w:cs="Arial"/>
+                <w:color w:val="B17913"/>
+                <w:sz w:val="14"/>
+                <w:szCs w:val="14"/>
+              </w:rPr>
+            </w:pPr>
+          </w:p>
+        </w:tc>
+        <w:tc>
+          <w:tcPr>
+            <w:tcW w:w="680" w:type="dxa"/>
+            <w:shd w:val="clear" w:color="auto" w:fill="F2CC84"/>
+          </w:tcPr>
+          <w:p>
+            <w:pPr>
+              <w:jc w:val="center"/>
+              <w:rPr>
+                <w:rFonts w:ascii="Arial" w:hAnsi="Arial" w:cs="Arial"/>
+                <w:color w:val="B17913"/>
+                <w:sz w:val="14"/>
+                <w:szCs w:val="14"/>
+              </w:rPr>
+            </w:pPr>
+          </w:p>
+        </w:tc>
+        <w:tc>
+          <w:tcPr>
+            <w:tcW w:w="680" w:type="dxa"/>
+            <w:shd w:val="clear" w:color="auto" w:fill="F2CC84"/>
             <w:vAlign w:val="center"/>
           </w:tcPr>
           <w:p>
@@ -3429,6 +3801,40 @@
           <w:tcPr>
             <w:tcW w:w="680" w:type="dxa"/>
             <w:shd w:val="clear" w:color="auto" w:fill="F2CC84"/>
+          </w:tcPr>
+          <w:p>
+            <w:pPr>
+              <w:jc w:val="center"/>
+              <w:rPr>
+                <w:rFonts w:ascii="Arial" w:hAnsi="Arial" w:cs="Arial"/>
+                <w:color w:val="B17913"/>
+                <w:sz w:val="14"/>
+                <w:szCs w:val="14"/>
+              </w:rPr>
+            </w:pPr>
+          </w:p>
+        </w:tc>
+        <w:tc>
+          <w:tcPr>
+            <w:tcW w:w="680" w:type="dxa"/>
+            <w:shd w:val="clear" w:color="auto" w:fill="F2CC84"/>
+          </w:tcPr>
+          <w:p>
+            <w:pPr>
+              <w:jc w:val="center"/>
+              <w:rPr>
+                <w:rFonts w:ascii="Arial" w:hAnsi="Arial" w:cs="Arial"/>
+                <w:color w:val="B17913"/>
+                <w:sz w:val="14"/>
+                <w:szCs w:val="14"/>
+              </w:rPr>
+            </w:pPr>
+          </w:p>
+        </w:tc>
+        <w:tc>
+          <w:tcPr>
+            <w:tcW w:w="680" w:type="dxa"/>
+            <w:shd w:val="clear" w:color="auto" w:fill="F2CC84"/>
             <w:vAlign w:val="center"/>
           </w:tcPr>
           <w:p>
@@ -3718,6 +4124,42 @@
               <w:bottom w:val="single" w:sz="4" w:space="0" w:color="auto"/>
             </w:tcBorders>
             <w:vAlign w:val="center"/>
+          </w:tcPr>
+          <w:p>
+            <w:pPr>
+              <w:jc w:val="center"/>
+              <w:rPr>
+                <w:rFonts w:ascii="Arial" w:hAnsi="Arial" w:cs="Arial"/>
+                <w:sz w:val="14"/>
+                <w:szCs w:val="14"/>
+              </w:rPr>
+            </w:pPr>
+          </w:p>
+        </w:tc>
+        <w:tc>
+          <w:tcPr>
+            <w:tcW w:w="680" w:type="dxa"/>
+            <w:tcBorders>
+              <w:bottom w:val="single" w:sz="4" w:space="0" w:color="auto"/>
+            </w:tcBorders>
+          </w:tcPr>
+          <w:p>
+            <w:pPr>
+              <w:jc w:val="center"/>
+              <w:rPr>
+                <w:rFonts w:ascii="Arial" w:hAnsi="Arial" w:cs="Arial"/>
+                <w:sz w:val="14"/>
+                <w:szCs w:val="14"/>
+              </w:rPr>
+            </w:pPr>
+          </w:p>
+        </w:tc>
+        <w:tc>
+          <w:tcPr>
+            <w:tcW w:w="680" w:type="dxa"/>
+            <w:tcBorders>
+              <w:bottom w:val="single" w:sz="4" w:space="0" w:color="auto"/>
+            </w:tcBorders>
           </w:tcPr>
           <w:p>
             <w:pPr>
@@ -4068,18 +4510,10 @@
               <w:top w:val="single" w:sz="4" w:space="0" w:color="auto"/>
             </w:tcBorders>
             <w:shd w:val="clear" w:color="auto" w:fill="F2CC84"/>
-            <w:vAlign w:val="center"/>
-          </w:tcPr>
-          <w:p>
-            <w:pPr>
-              <w:jc w:val="center"/>
-              <w:rPr>
-                <w:rFonts w:ascii="Arial" w:hAnsi="Arial" w:cs="Arial"/>
-                <w:sz w:val="14"/>
-                <w:szCs w:val="14"/>
-              </w:rPr>
-            </w:pPr>
-            <w:r>
+          </w:tcPr>
+          <w:p>
+            <w:pPr>
+              <w:jc w:val="center"/>
               <w:rPr>
                 <w:rFonts w:ascii="Arial" w:hAnsi="Arial" w:cs="Arial"/>
                 <w:b/>
@@ -4088,6 +4522,58 @@
                 <w:sz w:val="14"/>
                 <w:szCs w:val="14"/>
               </w:rPr>
+            </w:pPr>
+          </w:p>
+        </w:tc>
+        <w:tc>
+          <w:tcPr>
+            <w:tcW w:w="680" w:type="dxa"/>
+            <w:tcBorders>
+              <w:top w:val="single" w:sz="4" w:space="0" w:color="auto"/>
+            </w:tcBorders>
+            <w:shd w:val="clear" w:color="auto" w:fill="F2CC84"/>
+          </w:tcPr>
+          <w:p>
+            <w:pPr>
+              <w:jc w:val="center"/>
+              <w:rPr>
+                <w:rFonts w:ascii="Arial" w:hAnsi="Arial" w:cs="Arial"/>
+                <w:b/>
+                <w:bCs/>
+                <w:color w:val="B17913"/>
+                <w:sz w:val="14"/>
+                <w:szCs w:val="14"/>
+              </w:rPr>
+            </w:pPr>
+          </w:p>
+        </w:tc>
+        <w:tc>
+          <w:tcPr>
+            <w:tcW w:w="680" w:type="dxa"/>
+            <w:tcBorders>
+              <w:top w:val="single" w:sz="4" w:space="0" w:color="auto"/>
+            </w:tcBorders>
+            <w:shd w:val="clear" w:color="auto" w:fill="F2CC84"/>
+            <w:vAlign w:val="center"/>
+          </w:tcPr>
+          <w:p>
+            <w:pPr>
+              <w:jc w:val="center"/>
+              <w:rPr>
+                <w:rFonts w:ascii="Arial" w:hAnsi="Arial" w:cs="Arial"/>
+                <w:sz w:val="14"/>
+                <w:szCs w:val="14"/>
+              </w:rPr>
+            </w:pPr>
+            <w:r>
+              <w:rPr>
+                <w:rFonts w:ascii="Arial" w:hAnsi="Arial" w:cs="Arial"/>
+                <w:b/>
+                <w:bCs/>
+                <w:color w:val="B17913"/>
+                <w:sz w:val="14"/>
+                <w:szCs w:val="14"/>
+              </w:rPr>
               <w:t>-</w:t>
             </w:r>
           </w:p>
@@ -4409,6 +4895,40 @@
           <w:tcPr>
             <w:tcW w:w="680" w:type="dxa"/>
             <w:shd w:val="clear" w:color="auto" w:fill="F2CC84"/>
+          </w:tcPr>
+          <w:p>
+            <w:pPr>
+              <w:jc w:val="center"/>
+              <w:rPr>
+                <w:rFonts w:ascii="Arial" w:hAnsi="Arial" w:cs="Arial"/>
+                <w:color w:val="B17913"/>
+                <w:sz w:val="14"/>
+                <w:szCs w:val="14"/>
+              </w:rPr>
+            </w:pPr>
+          </w:p>
+        </w:tc>
+        <w:tc>
+          <w:tcPr>
+            <w:tcW w:w="680" w:type="dxa"/>
+            <w:shd w:val="clear" w:color="auto" w:fill="F2CC84"/>
+          </w:tcPr>
+          <w:p>
+            <w:pPr>
+              <w:jc w:val="center"/>
+              <w:rPr>
+                <w:rFonts w:ascii="Arial" w:hAnsi="Arial" w:cs="Arial"/>
+                <w:color w:val="B17913"/>
+                <w:sz w:val="14"/>
+                <w:szCs w:val="14"/>
+              </w:rPr>
+            </w:pPr>
+          </w:p>
+        </w:tc>
+        <w:tc>
+          <w:tcPr>
+            <w:tcW w:w="680" w:type="dxa"/>
+            <w:shd w:val="clear" w:color="auto" w:fill="F2CC84"/>
             <w:vAlign w:val="center"/>
           </w:tcPr>
           <w:p>
@@ -4687,6 +5207,40 @@
           <w:tcPr>
             <w:tcW w:w="680" w:type="dxa"/>
             <w:shd w:val="clear" w:color="auto" w:fill="F2CC84"/>
+          </w:tcPr>
+          <w:p>
+            <w:pPr>
+              <w:jc w:val="center"/>
+              <w:rPr>
+                <w:rFonts w:ascii="Arial" w:hAnsi="Arial" w:cs="Arial"/>
+                <w:color w:val="B17913"/>
+                <w:sz w:val="14"/>
+                <w:szCs w:val="14"/>
+              </w:rPr>
+            </w:pPr>
+          </w:p>
+        </w:tc>
+        <w:tc>
+          <w:tcPr>
+            <w:tcW w:w="680" w:type="dxa"/>
+            <w:shd w:val="clear" w:color="auto" w:fill="F2CC84"/>
+          </w:tcPr>
+          <w:p>
+            <w:pPr>
+              <w:jc w:val="center"/>
+              <w:rPr>
+                <w:rFonts w:ascii="Arial" w:hAnsi="Arial" w:cs="Arial"/>
+                <w:color w:val="B17913"/>
+                <w:sz w:val="14"/>
+                <w:szCs w:val="14"/>
+              </w:rPr>
+            </w:pPr>
+          </w:p>
+        </w:tc>
+        <w:tc>
+          <w:tcPr>
+            <w:tcW w:w="680" w:type="dxa"/>
+            <w:shd w:val="clear" w:color="auto" w:fill="F2CC84"/>
             <w:vAlign w:val="center"/>
           </w:tcPr>
           <w:p>
@@ -4965,6 +5519,36 @@
         <w:tc>
           <w:tcPr>
             <w:tcW w:w="680" w:type="dxa"/>
+          </w:tcPr>
+          <w:p>
+            <w:pPr>
+              <w:jc w:val="center"/>
+              <w:rPr>
+                <w:rFonts w:ascii="Arial" w:hAnsi="Arial" w:cs="Arial"/>
+                <w:sz w:val="14"/>
+                <w:szCs w:val="14"/>
+              </w:rPr>
+            </w:pPr>
+          </w:p>
+        </w:tc>
+        <w:tc>
+          <w:tcPr>
+            <w:tcW w:w="680" w:type="dxa"/>
+          </w:tcPr>
+          <w:p>
+            <w:pPr>
+              <w:jc w:val="center"/>
+              <w:rPr>
+                <w:rFonts w:ascii="Arial" w:hAnsi="Arial" w:cs="Arial"/>
+                <w:sz w:val="14"/>
+                <w:szCs w:val="14"/>
+              </w:rPr>
+            </w:pPr>
+          </w:p>
+        </w:tc>
+        <w:tc>
+          <w:tcPr>
+            <w:tcW w:w="680" w:type="dxa"/>
             <w:vAlign w:val="center"/>
           </w:tcPr>
           <w:p>
@@ -5245,6 +5829,40 @@
           <w:tcPr>
             <w:tcW w:w="680" w:type="dxa"/>
             <w:shd w:val="clear" w:color="auto" w:fill="F2CC84"/>
+          </w:tcPr>
+          <w:p>
+            <w:pPr>
+              <w:jc w:val="center"/>
+              <w:rPr>
+                <w:rFonts w:ascii="Arial" w:hAnsi="Arial" w:cs="Arial"/>
+                <w:color w:val="B17913"/>
+                <w:sz w:val="14"/>
+                <w:szCs w:val="14"/>
+              </w:rPr>
+            </w:pPr>
+          </w:p>
+        </w:tc>
+        <w:tc>
+          <w:tcPr>
+            <w:tcW w:w="680" w:type="dxa"/>
+            <w:shd w:val="clear" w:color="auto" w:fill="F2CC84"/>
+          </w:tcPr>
+          <w:p>
+            <w:pPr>
+              <w:jc w:val="center"/>
+              <w:rPr>
+                <w:rFonts w:ascii="Arial" w:hAnsi="Arial" w:cs="Arial"/>
+                <w:color w:val="B17913"/>
+                <w:sz w:val="14"/>
+                <w:szCs w:val="14"/>
+              </w:rPr>
+            </w:pPr>
+          </w:p>
+        </w:tc>
+        <w:tc>
+          <w:tcPr>
+            <w:tcW w:w="680" w:type="dxa"/>
+            <w:shd w:val="clear" w:color="auto" w:fill="F2CC84"/>
             <w:vAlign w:val="center"/>
           </w:tcPr>
           <w:p>
@@ -5534,6 +6152,40 @@
           <w:tcPr>
             <w:tcW w:w="680" w:type="dxa"/>
             <w:shd w:val="clear" w:color="auto" w:fill="F2CC84"/>
+          </w:tcPr>
+          <w:p>
+            <w:pPr>
+              <w:jc w:val="center"/>
+              <w:rPr>
+                <w:rFonts w:ascii="Arial" w:hAnsi="Arial" w:cs="Arial"/>
+                <w:color w:val="B17913"/>
+                <w:sz w:val="14"/>
+                <w:szCs w:val="14"/>
+              </w:rPr>
+            </w:pPr>
+          </w:p>
+        </w:tc>
+        <w:tc>
+          <w:tcPr>
+            <w:tcW w:w="680" w:type="dxa"/>
+            <w:shd w:val="clear" w:color="auto" w:fill="F2CC84"/>
+          </w:tcPr>
+          <w:p>
+            <w:pPr>
+              <w:jc w:val="center"/>
+              <w:rPr>
+                <w:rFonts w:ascii="Arial" w:hAnsi="Arial" w:cs="Arial"/>
+                <w:color w:val="B17913"/>
+                <w:sz w:val="14"/>
+                <w:szCs w:val="14"/>
+              </w:rPr>
+            </w:pPr>
+          </w:p>
+        </w:tc>
+        <w:tc>
+          <w:tcPr>
+            <w:tcW w:w="680" w:type="dxa"/>
+            <w:shd w:val="clear" w:color="auto" w:fill="F2CC84"/>
             <w:vAlign w:val="center"/>
           </w:tcPr>
           <w:p>
@@ -5832,6 +6484,40 @@
           <w:tcPr>
             <w:tcW w:w="680" w:type="dxa"/>
             <w:shd w:val="clear" w:color="auto" w:fill="F2CC84"/>
+          </w:tcPr>
+          <w:p>
+            <w:pPr>
+              <w:jc w:val="center"/>
+              <w:rPr>
+                <w:rFonts w:ascii="Arial" w:hAnsi="Arial" w:cs="Arial"/>
+                <w:color w:val="B17913"/>
+                <w:sz w:val="14"/>
+                <w:szCs w:val="14"/>
+              </w:rPr>
+            </w:pPr>
+          </w:p>
+        </w:tc>
+        <w:tc>
+          <w:tcPr>
+            <w:tcW w:w="680" w:type="dxa"/>
+            <w:shd w:val="clear" w:color="auto" w:fill="F2CC84"/>
+          </w:tcPr>
+          <w:p>
+            <w:pPr>
+              <w:jc w:val="center"/>
+              <w:rPr>
+                <w:rFonts w:ascii="Arial" w:hAnsi="Arial" w:cs="Arial"/>
+                <w:color w:val="B17913"/>
+                <w:sz w:val="14"/>
+                <w:szCs w:val="14"/>
+              </w:rPr>
+            </w:pPr>
+          </w:p>
+        </w:tc>
+        <w:tc>
+          <w:tcPr>
+            <w:tcW w:w="680" w:type="dxa"/>
+            <w:shd w:val="clear" w:color="auto" w:fill="F2CC84"/>
             <w:vAlign w:val="center"/>
           </w:tcPr>
           <w:p>
@@ -6160,6 +6846,40 @@
           <w:tcPr>
             <w:tcW w:w="680" w:type="dxa"/>
             <w:shd w:val="clear" w:color="auto" w:fill="F2CC84"/>
+          </w:tcPr>
+          <w:p>
+            <w:pPr>
+              <w:jc w:val="center"/>
+              <w:rPr>
+                <w:rFonts w:ascii="Arial" w:hAnsi="Arial" w:cs="Arial"/>
+                <w:color w:val="B17913"/>
+                <w:sz w:val="14"/>
+                <w:szCs w:val="14"/>
+              </w:rPr>
+            </w:pPr>
+          </w:p>
+        </w:tc>
+        <w:tc>
+          <w:tcPr>
+            <w:tcW w:w="680" w:type="dxa"/>
+            <w:shd w:val="clear" w:color="auto" w:fill="F2CC84"/>
+          </w:tcPr>
+          <w:p>
+            <w:pPr>
+              <w:jc w:val="center"/>
+              <w:rPr>
+                <w:rFonts w:ascii="Arial" w:hAnsi="Arial" w:cs="Arial"/>
+                <w:color w:val="B17913"/>
+                <w:sz w:val="14"/>
+                <w:szCs w:val="14"/>
+              </w:rPr>
+            </w:pPr>
+          </w:p>
+        </w:tc>
+        <w:tc>
+          <w:tcPr>
+            <w:tcW w:w="680" w:type="dxa"/>
+            <w:shd w:val="clear" w:color="auto" w:fill="F2CC84"/>
             <w:vAlign w:val="center"/>
           </w:tcPr>
           <w:p>
@@ -6467,6 +7187,36 @@
         <w:tc>
           <w:tcPr>
             <w:tcW w:w="680" w:type="dxa"/>
+          </w:tcPr>
+          <w:p>
+            <w:pPr>
+              <w:jc w:val="center"/>
+              <w:rPr>
+                <w:rFonts w:ascii="Arial" w:hAnsi="Arial" w:cs="Arial"/>
+                <w:sz w:val="14"/>
+                <w:szCs w:val="14"/>
+              </w:rPr>
+            </w:pPr>
+          </w:p>
+        </w:tc>
+        <w:tc>
+          <w:tcPr>
+            <w:tcW w:w="680" w:type="dxa"/>
+          </w:tcPr>
+          <w:p>
+            <w:pPr>
+              <w:jc w:val="center"/>
+              <w:rPr>
+                <w:rFonts w:ascii="Arial" w:hAnsi="Arial" w:cs="Arial"/>
+                <w:sz w:val="14"/>
+                <w:szCs w:val="14"/>
+              </w:rPr>
+            </w:pPr>
+          </w:p>
+        </w:tc>
+        <w:tc>
+          <w:tcPr>
+            <w:tcW w:w="680" w:type="dxa"/>
             <w:vAlign w:val="center"/>
           </w:tcPr>
           <w:p>
@@ -6747,6 +7497,40 @@
           <w:tcPr>
             <w:tcW w:w="680" w:type="dxa"/>
             <w:shd w:val="clear" w:color="auto" w:fill="F2CC84"/>
+          </w:tcPr>
+          <w:p>
+            <w:pPr>
+              <w:jc w:val="center"/>
+              <w:rPr>
+                <w:rFonts w:ascii="Arial" w:hAnsi="Arial" w:cs="Arial"/>
+                <w:color w:val="B17913"/>
+                <w:sz w:val="14"/>
+                <w:szCs w:val="14"/>
+              </w:rPr>
+            </w:pPr>
+          </w:p>
+        </w:tc>
+        <w:tc>
+          <w:tcPr>
+            <w:tcW w:w="680" w:type="dxa"/>
+            <w:shd w:val="clear" w:color="auto" w:fill="F2CC84"/>
+          </w:tcPr>
+          <w:p>
+            <w:pPr>
+              <w:jc w:val="center"/>
+              <w:rPr>
+                <w:rFonts w:ascii="Arial" w:hAnsi="Arial" w:cs="Arial"/>
+                <w:color w:val="B17913"/>
+                <w:sz w:val="14"/>
+                <w:szCs w:val="14"/>
+              </w:rPr>
+            </w:pPr>
+          </w:p>
+        </w:tc>
+        <w:tc>
+          <w:tcPr>
+            <w:tcW w:w="680" w:type="dxa"/>
+            <w:shd w:val="clear" w:color="auto" w:fill="F2CC84"/>
             <w:vAlign w:val="center"/>
           </w:tcPr>
           <w:p>
@@ -7026,6 +7810,40 @@
           <w:tcPr>
             <w:tcW w:w="680" w:type="dxa"/>
             <w:shd w:val="clear" w:color="auto" w:fill="F2CC84"/>
+          </w:tcPr>
+          <w:p>
+            <w:pPr>
+              <w:jc w:val="center"/>
+              <w:rPr>
+                <w:rFonts w:ascii="Arial" w:hAnsi="Arial" w:cs="Arial"/>
+                <w:color w:val="B17913"/>
+                <w:sz w:val="14"/>
+                <w:szCs w:val="14"/>
+              </w:rPr>
+            </w:pPr>
+          </w:p>
+        </w:tc>
+        <w:tc>
+          <w:tcPr>
+            <w:tcW w:w="680" w:type="dxa"/>
+            <w:shd w:val="clear" w:color="auto" w:fill="F2CC84"/>
+          </w:tcPr>
+          <w:p>
+            <w:pPr>
+              <w:jc w:val="center"/>
+              <w:rPr>
+                <w:rFonts w:ascii="Arial" w:hAnsi="Arial" w:cs="Arial"/>
+                <w:color w:val="B17913"/>
+                <w:sz w:val="14"/>
+                <w:szCs w:val="14"/>
+              </w:rPr>
+            </w:pPr>
+          </w:p>
+        </w:tc>
+        <w:tc>
+          <w:tcPr>
+            <w:tcW w:w="680" w:type="dxa"/>
+            <w:shd w:val="clear" w:color="auto" w:fill="F2CC84"/>
             <w:vAlign w:val="center"/>
           </w:tcPr>
           <w:p>
@@ -7343,6 +8161,42 @@
             <w:tcBorders>
               <w:bottom w:val="single" w:sz="4" w:space="0" w:color="auto"/>
             </w:tcBorders>
+          </w:tcPr>
+          <w:p>
+            <w:pPr>
+              <w:jc w:val="center"/>
+              <w:rPr>
+                <w:rFonts w:ascii="Arial" w:hAnsi="Arial" w:cs="Arial"/>
+                <w:sz w:val="14"/>
+                <w:szCs w:val="14"/>
+              </w:rPr>
+            </w:pPr>
+          </w:p>
+        </w:tc>
+        <w:tc>
+          <w:tcPr>
+            <w:tcW w:w="680" w:type="dxa"/>
+            <w:tcBorders>
+              <w:bottom w:val="single" w:sz="4" w:space="0" w:color="auto"/>
+            </w:tcBorders>
+          </w:tcPr>
+          <w:p>
+            <w:pPr>
+              <w:jc w:val="center"/>
+              <w:rPr>
+                <w:rFonts w:ascii="Arial" w:hAnsi="Arial" w:cs="Arial"/>
+                <w:sz w:val="14"/>
+                <w:szCs w:val="14"/>
+              </w:rPr>
+            </w:pPr>
+          </w:p>
+        </w:tc>
+        <w:tc>
+          <w:tcPr>
+            <w:tcW w:w="680" w:type="dxa"/>
+            <w:tcBorders>
+              <w:bottom w:val="single" w:sz="4" w:space="0" w:color="auto"/>
+            </w:tcBorders>
             <w:vAlign w:val="center"/>
           </w:tcPr>
           <w:p>
@@ -7556,29 +8410,7 @@
                 <w:sz w:val="14"/>
                 <w:szCs w:val="14"/>
               </w:rPr>
-              <w:t>Even</w:t>
-            </w:r>
-            <w:r>
-              <w:rPr>
-                <w:rFonts w:ascii="Arial" w:hAnsi="Arial" w:cs="Arial"/>
-                <w:b/>
-                <w:bCs/>
-                <w:color w:val="000000"/>
-                <w:sz w:val="14"/>
-                <w:szCs w:val="14"/>
-              </w:rPr>
-              <w:t>n</w:t>
-            </w:r>
-            <w:r>
-              <w:rPr>
-                <w:rFonts w:ascii="Arial" w:hAnsi="Arial" w:cs="Arial"/>
-                <w:b/>
-                <w:bCs/>
-                <w:color w:val="000000"/>
-                <w:sz w:val="14"/>
-                <w:szCs w:val="14"/>
-              </w:rPr>
-              <w:t>ess</w:t>
+              <w:t>Evenness</w:t>
             </w:r>
           </w:p>
         </w:tc>
@@ -7709,18 +8541,10 @@
               <w:top w:val="single" w:sz="4" w:space="0" w:color="auto"/>
             </w:tcBorders>
             <w:shd w:val="clear" w:color="auto" w:fill="95CCBA"/>
-            <w:vAlign w:val="center"/>
-          </w:tcPr>
-          <w:p>
-            <w:pPr>
-              <w:jc w:val="center"/>
-              <w:rPr>
-                <w:rFonts w:ascii="Arial" w:hAnsi="Arial" w:cs="Arial"/>
-                <w:sz w:val="14"/>
-                <w:szCs w:val="14"/>
-              </w:rPr>
-            </w:pPr>
-            <w:r>
+          </w:tcPr>
+          <w:p>
+            <w:pPr>
+              <w:jc w:val="center"/>
               <w:rPr>
                 <w:rFonts w:ascii="Arial" w:hAnsi="Arial" w:cs="Arial"/>
                 <w:b/>
@@ -7729,6 +8553,58 @@
                 <w:sz w:val="14"/>
                 <w:szCs w:val="14"/>
               </w:rPr>
+            </w:pPr>
+          </w:p>
+        </w:tc>
+        <w:tc>
+          <w:tcPr>
+            <w:tcW w:w="680" w:type="dxa"/>
+            <w:tcBorders>
+              <w:top w:val="single" w:sz="4" w:space="0" w:color="auto"/>
+            </w:tcBorders>
+            <w:shd w:val="clear" w:color="auto" w:fill="95CCBA"/>
+          </w:tcPr>
+          <w:p>
+            <w:pPr>
+              <w:jc w:val="center"/>
+              <w:rPr>
+                <w:rFonts w:ascii="Arial" w:hAnsi="Arial" w:cs="Arial"/>
+                <w:b/>
+                <w:bCs/>
+                <w:color w:val="418770"/>
+                <w:sz w:val="14"/>
+                <w:szCs w:val="14"/>
+              </w:rPr>
+            </w:pPr>
+          </w:p>
+        </w:tc>
+        <w:tc>
+          <w:tcPr>
+            <w:tcW w:w="680" w:type="dxa"/>
+            <w:tcBorders>
+              <w:top w:val="single" w:sz="4" w:space="0" w:color="auto"/>
+            </w:tcBorders>
+            <w:shd w:val="clear" w:color="auto" w:fill="95CCBA"/>
+            <w:vAlign w:val="center"/>
+          </w:tcPr>
+          <w:p>
+            <w:pPr>
+              <w:jc w:val="center"/>
+              <w:rPr>
+                <w:rFonts w:ascii="Arial" w:hAnsi="Arial" w:cs="Arial"/>
+                <w:sz w:val="14"/>
+                <w:szCs w:val="14"/>
+              </w:rPr>
+            </w:pPr>
+            <w:r>
+              <w:rPr>
+                <w:rFonts w:ascii="Arial" w:hAnsi="Arial" w:cs="Arial"/>
+                <w:b/>
+                <w:bCs/>
+                <w:color w:val="418770"/>
+                <w:sz w:val="14"/>
+                <w:szCs w:val="14"/>
+              </w:rPr>
               <w:t>+</w:t>
             </w:r>
           </w:p>
@@ -8020,6 +8896,40 @@
           <w:tcPr>
             <w:tcW w:w="680" w:type="dxa"/>
             <w:shd w:val="clear" w:color="auto" w:fill="95CCBA"/>
+          </w:tcPr>
+          <w:p>
+            <w:pPr>
+              <w:jc w:val="center"/>
+              <w:rPr>
+                <w:rFonts w:ascii="Arial" w:hAnsi="Arial" w:cs="Arial"/>
+                <w:color w:val="418770"/>
+                <w:sz w:val="14"/>
+                <w:szCs w:val="14"/>
+              </w:rPr>
+            </w:pPr>
+          </w:p>
+        </w:tc>
+        <w:tc>
+          <w:tcPr>
+            <w:tcW w:w="680" w:type="dxa"/>
+            <w:shd w:val="clear" w:color="auto" w:fill="95CCBA"/>
+          </w:tcPr>
+          <w:p>
+            <w:pPr>
+              <w:jc w:val="center"/>
+              <w:rPr>
+                <w:rFonts w:ascii="Arial" w:hAnsi="Arial" w:cs="Arial"/>
+                <w:color w:val="418770"/>
+                <w:sz w:val="14"/>
+                <w:szCs w:val="14"/>
+              </w:rPr>
+            </w:pPr>
+          </w:p>
+        </w:tc>
+        <w:tc>
+          <w:tcPr>
+            <w:tcW w:w="680" w:type="dxa"/>
+            <w:shd w:val="clear" w:color="auto" w:fill="95CCBA"/>
             <w:vAlign w:val="center"/>
           </w:tcPr>
           <w:p>
@@ -8297,6 +9207,36 @@
         <w:tc>
           <w:tcPr>
             <w:tcW w:w="680" w:type="dxa"/>
+          </w:tcPr>
+          <w:p>
+            <w:pPr>
+              <w:jc w:val="center"/>
+              <w:rPr>
+                <w:rFonts w:ascii="Arial" w:hAnsi="Arial" w:cs="Arial"/>
+                <w:sz w:val="14"/>
+                <w:szCs w:val="14"/>
+              </w:rPr>
+            </w:pPr>
+          </w:p>
+        </w:tc>
+        <w:tc>
+          <w:tcPr>
+            <w:tcW w:w="680" w:type="dxa"/>
+          </w:tcPr>
+          <w:p>
+            <w:pPr>
+              <w:jc w:val="center"/>
+              <w:rPr>
+                <w:rFonts w:ascii="Arial" w:hAnsi="Arial" w:cs="Arial"/>
+                <w:sz w:val="14"/>
+                <w:szCs w:val="14"/>
+              </w:rPr>
+            </w:pPr>
+          </w:p>
+        </w:tc>
+        <w:tc>
+          <w:tcPr>
+            <w:tcW w:w="680" w:type="dxa"/>
             <w:vAlign w:val="center"/>
           </w:tcPr>
           <w:p>
@@ -8576,6 +9516,36 @@
         <w:tc>
           <w:tcPr>
             <w:tcW w:w="680" w:type="dxa"/>
+          </w:tcPr>
+          <w:p>
+            <w:pPr>
+              <w:jc w:val="center"/>
+              <w:rPr>
+                <w:rFonts w:ascii="Arial" w:hAnsi="Arial" w:cs="Arial"/>
+                <w:sz w:val="14"/>
+                <w:szCs w:val="14"/>
+              </w:rPr>
+            </w:pPr>
+          </w:p>
+        </w:tc>
+        <w:tc>
+          <w:tcPr>
+            <w:tcW w:w="680" w:type="dxa"/>
+          </w:tcPr>
+          <w:p>
+            <w:pPr>
+              <w:jc w:val="center"/>
+              <w:rPr>
+                <w:rFonts w:ascii="Arial" w:hAnsi="Arial" w:cs="Arial"/>
+                <w:sz w:val="14"/>
+                <w:szCs w:val="14"/>
+              </w:rPr>
+            </w:pPr>
+          </w:p>
+        </w:tc>
+        <w:tc>
+          <w:tcPr>
+            <w:tcW w:w="680" w:type="dxa"/>
             <w:vAlign w:val="center"/>
           </w:tcPr>
           <w:p>
@@ -8856,6 +9826,40 @@
           <w:tcPr>
             <w:tcW w:w="680" w:type="dxa"/>
             <w:shd w:val="clear" w:color="auto" w:fill="95CCBA"/>
+          </w:tcPr>
+          <w:p>
+            <w:pPr>
+              <w:jc w:val="center"/>
+              <w:rPr>
+                <w:rFonts w:ascii="Arial" w:hAnsi="Arial" w:cs="Arial"/>
+                <w:color w:val="418770"/>
+                <w:sz w:val="14"/>
+                <w:szCs w:val="14"/>
+              </w:rPr>
+            </w:pPr>
+          </w:p>
+        </w:tc>
+        <w:tc>
+          <w:tcPr>
+            <w:tcW w:w="680" w:type="dxa"/>
+            <w:shd w:val="clear" w:color="auto" w:fill="95CCBA"/>
+          </w:tcPr>
+          <w:p>
+            <w:pPr>
+              <w:jc w:val="center"/>
+              <w:rPr>
+                <w:rFonts w:ascii="Arial" w:hAnsi="Arial" w:cs="Arial"/>
+                <w:color w:val="418770"/>
+                <w:sz w:val="14"/>
+                <w:szCs w:val="14"/>
+              </w:rPr>
+            </w:pPr>
+          </w:p>
+        </w:tc>
+        <w:tc>
+          <w:tcPr>
+            <w:tcW w:w="680" w:type="dxa"/>
+            <w:shd w:val="clear" w:color="auto" w:fill="95CCBA"/>
             <w:vAlign w:val="center"/>
           </w:tcPr>
           <w:p>
@@ -9145,6 +10149,40 @@
           <w:tcPr>
             <w:tcW w:w="680" w:type="dxa"/>
             <w:shd w:val="clear" w:color="auto" w:fill="95CCBA"/>
+          </w:tcPr>
+          <w:p>
+            <w:pPr>
+              <w:jc w:val="center"/>
+              <w:rPr>
+                <w:rFonts w:ascii="Arial" w:hAnsi="Arial" w:cs="Arial"/>
+                <w:color w:val="418770"/>
+                <w:sz w:val="14"/>
+                <w:szCs w:val="14"/>
+              </w:rPr>
+            </w:pPr>
+          </w:p>
+        </w:tc>
+        <w:tc>
+          <w:tcPr>
+            <w:tcW w:w="680" w:type="dxa"/>
+            <w:shd w:val="clear" w:color="auto" w:fill="95CCBA"/>
+          </w:tcPr>
+          <w:p>
+            <w:pPr>
+              <w:jc w:val="center"/>
+              <w:rPr>
+                <w:rFonts w:ascii="Arial" w:hAnsi="Arial" w:cs="Arial"/>
+                <w:color w:val="418770"/>
+                <w:sz w:val="14"/>
+                <w:szCs w:val="14"/>
+              </w:rPr>
+            </w:pPr>
+          </w:p>
+        </w:tc>
+        <w:tc>
+          <w:tcPr>
+            <w:tcW w:w="680" w:type="dxa"/>
+            <w:shd w:val="clear" w:color="auto" w:fill="95CCBA"/>
             <w:vAlign w:val="center"/>
           </w:tcPr>
           <w:p>
@@ -9443,6 +10481,40 @@
           <w:tcPr>
             <w:tcW w:w="680" w:type="dxa"/>
             <w:shd w:val="clear" w:color="auto" w:fill="95CCBA"/>
+          </w:tcPr>
+          <w:p>
+            <w:pPr>
+              <w:jc w:val="center"/>
+              <w:rPr>
+                <w:rFonts w:ascii="Arial" w:hAnsi="Arial" w:cs="Arial"/>
+                <w:color w:val="418770"/>
+                <w:sz w:val="14"/>
+                <w:szCs w:val="14"/>
+              </w:rPr>
+            </w:pPr>
+          </w:p>
+        </w:tc>
+        <w:tc>
+          <w:tcPr>
+            <w:tcW w:w="680" w:type="dxa"/>
+            <w:shd w:val="clear" w:color="auto" w:fill="95CCBA"/>
+          </w:tcPr>
+          <w:p>
+            <w:pPr>
+              <w:jc w:val="center"/>
+              <w:rPr>
+                <w:rFonts w:ascii="Arial" w:hAnsi="Arial" w:cs="Arial"/>
+                <w:color w:val="418770"/>
+                <w:sz w:val="14"/>
+                <w:szCs w:val="14"/>
+              </w:rPr>
+            </w:pPr>
+          </w:p>
+        </w:tc>
+        <w:tc>
+          <w:tcPr>
+            <w:tcW w:w="680" w:type="dxa"/>
+            <w:shd w:val="clear" w:color="auto" w:fill="95CCBA"/>
             <w:vAlign w:val="center"/>
           </w:tcPr>
           <w:p>
@@ -9741,6 +10813,40 @@
           <w:tcPr>
             <w:tcW w:w="680" w:type="dxa"/>
             <w:shd w:val="clear" w:color="auto" w:fill="95CCBA"/>
+          </w:tcPr>
+          <w:p>
+            <w:pPr>
+              <w:jc w:val="center"/>
+              <w:rPr>
+                <w:rFonts w:ascii="Arial" w:hAnsi="Arial" w:cs="Arial"/>
+                <w:color w:val="418770"/>
+                <w:sz w:val="14"/>
+                <w:szCs w:val="14"/>
+              </w:rPr>
+            </w:pPr>
+          </w:p>
+        </w:tc>
+        <w:tc>
+          <w:tcPr>
+            <w:tcW w:w="680" w:type="dxa"/>
+            <w:shd w:val="clear" w:color="auto" w:fill="95CCBA"/>
+          </w:tcPr>
+          <w:p>
+            <w:pPr>
+              <w:jc w:val="center"/>
+              <w:rPr>
+                <w:rFonts w:ascii="Arial" w:hAnsi="Arial" w:cs="Arial"/>
+                <w:color w:val="418770"/>
+                <w:sz w:val="14"/>
+                <w:szCs w:val="14"/>
+              </w:rPr>
+            </w:pPr>
+          </w:p>
+        </w:tc>
+        <w:tc>
+          <w:tcPr>
+            <w:tcW w:w="680" w:type="dxa"/>
+            <w:shd w:val="clear" w:color="auto" w:fill="95CCBA"/>
             <w:vAlign w:val="center"/>
           </w:tcPr>
           <w:p>
@@ -10039,6 +11145,36 @@
         <w:tc>
           <w:tcPr>
             <w:tcW w:w="680" w:type="dxa"/>
+          </w:tcPr>
+          <w:p>
+            <w:pPr>
+              <w:jc w:val="center"/>
+              <w:rPr>
+                <w:rFonts w:ascii="Arial" w:hAnsi="Arial" w:cs="Arial"/>
+                <w:sz w:val="14"/>
+                <w:szCs w:val="14"/>
+              </w:rPr>
+            </w:pPr>
+          </w:p>
+        </w:tc>
+        <w:tc>
+          <w:tcPr>
+            <w:tcW w:w="680" w:type="dxa"/>
+          </w:tcPr>
+          <w:p>
+            <w:pPr>
+              <w:jc w:val="center"/>
+              <w:rPr>
+                <w:rFonts w:ascii="Arial" w:hAnsi="Arial" w:cs="Arial"/>
+                <w:sz w:val="14"/>
+                <w:szCs w:val="14"/>
+              </w:rPr>
+            </w:pPr>
+          </w:p>
+        </w:tc>
+        <w:tc>
+          <w:tcPr>
+            <w:tcW w:w="680" w:type="dxa"/>
             <w:vAlign w:val="center"/>
           </w:tcPr>
           <w:p>
@@ -10358,6 +11494,40 @@
           <w:tcPr>
             <w:tcW w:w="680" w:type="dxa"/>
             <w:shd w:val="clear" w:color="auto" w:fill="95CCBA"/>
+          </w:tcPr>
+          <w:p>
+            <w:pPr>
+              <w:jc w:val="center"/>
+              <w:rPr>
+                <w:rFonts w:ascii="Arial" w:hAnsi="Arial" w:cs="Arial"/>
+                <w:color w:val="418770"/>
+                <w:sz w:val="14"/>
+                <w:szCs w:val="14"/>
+              </w:rPr>
+            </w:pPr>
+          </w:p>
+        </w:tc>
+        <w:tc>
+          <w:tcPr>
+            <w:tcW w:w="680" w:type="dxa"/>
+            <w:shd w:val="clear" w:color="auto" w:fill="95CCBA"/>
+          </w:tcPr>
+          <w:p>
+            <w:pPr>
+              <w:jc w:val="center"/>
+              <w:rPr>
+                <w:rFonts w:ascii="Arial" w:hAnsi="Arial" w:cs="Arial"/>
+                <w:color w:val="418770"/>
+                <w:sz w:val="14"/>
+                <w:szCs w:val="14"/>
+              </w:rPr>
+            </w:pPr>
+          </w:p>
+        </w:tc>
+        <w:tc>
+          <w:tcPr>
+            <w:tcW w:w="680" w:type="dxa"/>
+            <w:shd w:val="clear" w:color="auto" w:fill="95CCBA"/>
             <w:vAlign w:val="center"/>
           </w:tcPr>
           <w:p>
@@ -10627,6 +11797,40 @@
           <w:tcPr>
             <w:tcW w:w="680" w:type="dxa"/>
             <w:shd w:val="clear" w:color="auto" w:fill="95CCBA"/>
+          </w:tcPr>
+          <w:p>
+            <w:pPr>
+              <w:jc w:val="center"/>
+              <w:rPr>
+                <w:rFonts w:ascii="Arial" w:hAnsi="Arial" w:cs="Arial"/>
+                <w:color w:val="418770"/>
+                <w:sz w:val="14"/>
+                <w:szCs w:val="14"/>
+              </w:rPr>
+            </w:pPr>
+          </w:p>
+        </w:tc>
+        <w:tc>
+          <w:tcPr>
+            <w:tcW w:w="680" w:type="dxa"/>
+            <w:shd w:val="clear" w:color="auto" w:fill="95CCBA"/>
+          </w:tcPr>
+          <w:p>
+            <w:pPr>
+              <w:jc w:val="center"/>
+              <w:rPr>
+                <w:rFonts w:ascii="Arial" w:hAnsi="Arial" w:cs="Arial"/>
+                <w:color w:val="418770"/>
+                <w:sz w:val="14"/>
+                <w:szCs w:val="14"/>
+              </w:rPr>
+            </w:pPr>
+          </w:p>
+        </w:tc>
+        <w:tc>
+          <w:tcPr>
+            <w:tcW w:w="680" w:type="dxa"/>
+            <w:shd w:val="clear" w:color="auto" w:fill="95CCBA"/>
             <w:vAlign w:val="center"/>
           </w:tcPr>
           <w:p>
@@ -10906,6 +12110,42 @@
               <w:bottom w:val="single" w:sz="4" w:space="0" w:color="auto"/>
             </w:tcBorders>
             <w:vAlign w:val="center"/>
+          </w:tcPr>
+          <w:p>
+            <w:pPr>
+              <w:jc w:val="center"/>
+              <w:rPr>
+                <w:rFonts w:ascii="Arial" w:hAnsi="Arial" w:cs="Arial"/>
+                <w:sz w:val="14"/>
+                <w:szCs w:val="14"/>
+              </w:rPr>
+            </w:pPr>
+          </w:p>
+        </w:tc>
+        <w:tc>
+          <w:tcPr>
+            <w:tcW w:w="680" w:type="dxa"/>
+            <w:tcBorders>
+              <w:bottom w:val="single" w:sz="4" w:space="0" w:color="auto"/>
+            </w:tcBorders>
+          </w:tcPr>
+          <w:p>
+            <w:pPr>
+              <w:jc w:val="center"/>
+              <w:rPr>
+                <w:rFonts w:ascii="Arial" w:hAnsi="Arial" w:cs="Arial"/>
+                <w:sz w:val="14"/>
+                <w:szCs w:val="14"/>
+              </w:rPr>
+            </w:pPr>
+          </w:p>
+        </w:tc>
+        <w:tc>
+          <w:tcPr>
+            <w:tcW w:w="680" w:type="dxa"/>
+            <w:tcBorders>
+              <w:bottom w:val="single" w:sz="4" w:space="0" w:color="auto"/>
+            </w:tcBorders>
           </w:tcPr>
           <w:p>
             <w:pPr>
@@ -11256,18 +12496,10 @@
               <w:top w:val="single" w:sz="4" w:space="0" w:color="auto"/>
             </w:tcBorders>
             <w:shd w:val="clear" w:color="auto" w:fill="F2CC84"/>
-            <w:vAlign w:val="center"/>
-          </w:tcPr>
-          <w:p>
-            <w:pPr>
-              <w:jc w:val="center"/>
-              <w:rPr>
-                <w:rFonts w:ascii="Arial" w:hAnsi="Arial" w:cs="Arial"/>
-                <w:sz w:val="14"/>
-                <w:szCs w:val="14"/>
-              </w:rPr>
-            </w:pPr>
-            <w:r>
+          </w:tcPr>
+          <w:p>
+            <w:pPr>
+              <w:jc w:val="center"/>
               <w:rPr>
                 <w:rFonts w:ascii="Arial" w:hAnsi="Arial" w:cs="Arial"/>
                 <w:b/>
@@ -11276,6 +12508,58 @@
                 <w:sz w:val="14"/>
                 <w:szCs w:val="14"/>
               </w:rPr>
+            </w:pPr>
+          </w:p>
+        </w:tc>
+        <w:tc>
+          <w:tcPr>
+            <w:tcW w:w="680" w:type="dxa"/>
+            <w:tcBorders>
+              <w:top w:val="single" w:sz="4" w:space="0" w:color="auto"/>
+            </w:tcBorders>
+            <w:shd w:val="clear" w:color="auto" w:fill="F2CC84"/>
+          </w:tcPr>
+          <w:p>
+            <w:pPr>
+              <w:jc w:val="center"/>
+              <w:rPr>
+                <w:rFonts w:ascii="Arial" w:hAnsi="Arial" w:cs="Arial"/>
+                <w:b/>
+                <w:bCs/>
+                <w:color w:val="B17913"/>
+                <w:sz w:val="14"/>
+                <w:szCs w:val="14"/>
+              </w:rPr>
+            </w:pPr>
+          </w:p>
+        </w:tc>
+        <w:tc>
+          <w:tcPr>
+            <w:tcW w:w="680" w:type="dxa"/>
+            <w:tcBorders>
+              <w:top w:val="single" w:sz="4" w:space="0" w:color="auto"/>
+            </w:tcBorders>
+            <w:shd w:val="clear" w:color="auto" w:fill="F2CC84"/>
+            <w:vAlign w:val="center"/>
+          </w:tcPr>
+          <w:p>
+            <w:pPr>
+              <w:jc w:val="center"/>
+              <w:rPr>
+                <w:rFonts w:ascii="Arial" w:hAnsi="Arial" w:cs="Arial"/>
+                <w:sz w:val="14"/>
+                <w:szCs w:val="14"/>
+              </w:rPr>
+            </w:pPr>
+            <w:r>
+              <w:rPr>
+                <w:rFonts w:ascii="Arial" w:hAnsi="Arial" w:cs="Arial"/>
+                <w:b/>
+                <w:bCs/>
+                <w:color w:val="B17913"/>
+                <w:sz w:val="14"/>
+                <w:szCs w:val="14"/>
+              </w:rPr>
               <w:t>-</w:t>
             </w:r>
           </w:p>
@@ -11566,6 +12850,36 @@
         <w:tc>
           <w:tcPr>
             <w:tcW w:w="680" w:type="dxa"/>
+          </w:tcPr>
+          <w:p>
+            <w:pPr>
+              <w:jc w:val="center"/>
+              <w:rPr>
+                <w:rFonts w:ascii="Arial" w:hAnsi="Arial" w:cs="Arial"/>
+                <w:sz w:val="14"/>
+                <w:szCs w:val="14"/>
+              </w:rPr>
+            </w:pPr>
+          </w:p>
+        </w:tc>
+        <w:tc>
+          <w:tcPr>
+            <w:tcW w:w="680" w:type="dxa"/>
+          </w:tcPr>
+          <w:p>
+            <w:pPr>
+              <w:jc w:val="center"/>
+              <w:rPr>
+                <w:rFonts w:ascii="Arial" w:hAnsi="Arial" w:cs="Arial"/>
+                <w:sz w:val="14"/>
+                <w:szCs w:val="14"/>
+              </w:rPr>
+            </w:pPr>
+          </w:p>
+        </w:tc>
+        <w:tc>
+          <w:tcPr>
+            <w:tcW w:w="680" w:type="dxa"/>
             <w:vAlign w:val="center"/>
           </w:tcPr>
           <w:p>
@@ -11834,6 +13148,36 @@
         <w:tc>
           <w:tcPr>
             <w:tcW w:w="680" w:type="dxa"/>
+          </w:tcPr>
+          <w:p>
+            <w:pPr>
+              <w:jc w:val="center"/>
+              <w:rPr>
+                <w:rFonts w:ascii="Arial" w:hAnsi="Arial" w:cs="Arial"/>
+                <w:sz w:val="14"/>
+                <w:szCs w:val="14"/>
+              </w:rPr>
+            </w:pPr>
+          </w:p>
+        </w:tc>
+        <w:tc>
+          <w:tcPr>
+            <w:tcW w:w="680" w:type="dxa"/>
+          </w:tcPr>
+          <w:p>
+            <w:pPr>
+              <w:jc w:val="center"/>
+              <w:rPr>
+                <w:rFonts w:ascii="Arial" w:hAnsi="Arial" w:cs="Arial"/>
+                <w:sz w:val="14"/>
+                <w:szCs w:val="14"/>
+              </w:rPr>
+            </w:pPr>
+          </w:p>
+        </w:tc>
+        <w:tc>
+          <w:tcPr>
+            <w:tcW w:w="680" w:type="dxa"/>
             <w:vAlign w:val="center"/>
           </w:tcPr>
           <w:p>
@@ -12113,6 +13457,36 @@
         <w:tc>
           <w:tcPr>
             <w:tcW w:w="680" w:type="dxa"/>
+          </w:tcPr>
+          <w:p>
+            <w:pPr>
+              <w:jc w:val="center"/>
+              <w:rPr>
+                <w:rFonts w:ascii="Arial" w:hAnsi="Arial" w:cs="Arial"/>
+                <w:sz w:val="14"/>
+                <w:szCs w:val="14"/>
+              </w:rPr>
+            </w:pPr>
+          </w:p>
+        </w:tc>
+        <w:tc>
+          <w:tcPr>
+            <w:tcW w:w="680" w:type="dxa"/>
+          </w:tcPr>
+          <w:p>
+            <w:pPr>
+              <w:jc w:val="center"/>
+              <w:rPr>
+                <w:rFonts w:ascii="Arial" w:hAnsi="Arial" w:cs="Arial"/>
+                <w:sz w:val="14"/>
+                <w:szCs w:val="14"/>
+              </w:rPr>
+            </w:pPr>
+          </w:p>
+        </w:tc>
+        <w:tc>
+          <w:tcPr>
+            <w:tcW w:w="680" w:type="dxa"/>
             <w:vAlign w:val="center"/>
           </w:tcPr>
           <w:p>
@@ -12392,6 +13766,36 @@
         <w:tc>
           <w:tcPr>
             <w:tcW w:w="680" w:type="dxa"/>
+          </w:tcPr>
+          <w:p>
+            <w:pPr>
+              <w:jc w:val="center"/>
+              <w:rPr>
+                <w:rFonts w:ascii="Arial" w:hAnsi="Arial" w:cs="Arial"/>
+                <w:sz w:val="14"/>
+                <w:szCs w:val="14"/>
+              </w:rPr>
+            </w:pPr>
+          </w:p>
+        </w:tc>
+        <w:tc>
+          <w:tcPr>
+            <w:tcW w:w="680" w:type="dxa"/>
+          </w:tcPr>
+          <w:p>
+            <w:pPr>
+              <w:jc w:val="center"/>
+              <w:rPr>
+                <w:rFonts w:ascii="Arial" w:hAnsi="Arial" w:cs="Arial"/>
+                <w:sz w:val="14"/>
+                <w:szCs w:val="14"/>
+              </w:rPr>
+            </w:pPr>
+          </w:p>
+        </w:tc>
+        <w:tc>
+          <w:tcPr>
+            <w:tcW w:w="680" w:type="dxa"/>
             <w:vAlign w:val="center"/>
           </w:tcPr>
           <w:p>
@@ -12662,6 +14066,40 @@
           <w:tcPr>
             <w:tcW w:w="680" w:type="dxa"/>
             <w:shd w:val="clear" w:color="auto" w:fill="F2CC84"/>
+          </w:tcPr>
+          <w:p>
+            <w:pPr>
+              <w:jc w:val="center"/>
+              <w:rPr>
+                <w:rFonts w:ascii="Arial" w:hAnsi="Arial" w:cs="Arial"/>
+                <w:color w:val="B17913"/>
+                <w:sz w:val="14"/>
+                <w:szCs w:val="14"/>
+              </w:rPr>
+            </w:pPr>
+          </w:p>
+        </w:tc>
+        <w:tc>
+          <w:tcPr>
+            <w:tcW w:w="680" w:type="dxa"/>
+            <w:shd w:val="clear" w:color="auto" w:fill="F2CC84"/>
+          </w:tcPr>
+          <w:p>
+            <w:pPr>
+              <w:jc w:val="center"/>
+              <w:rPr>
+                <w:rFonts w:ascii="Arial" w:hAnsi="Arial" w:cs="Arial"/>
+                <w:color w:val="B17913"/>
+                <w:sz w:val="14"/>
+                <w:szCs w:val="14"/>
+              </w:rPr>
+            </w:pPr>
+          </w:p>
+        </w:tc>
+        <w:tc>
+          <w:tcPr>
+            <w:tcW w:w="680" w:type="dxa"/>
+            <w:shd w:val="clear" w:color="auto" w:fill="F2CC84"/>
             <w:vAlign w:val="center"/>
           </w:tcPr>
           <w:p>
@@ -12939,6 +14377,36 @@
         <w:tc>
           <w:tcPr>
             <w:tcW w:w="680" w:type="dxa"/>
+          </w:tcPr>
+          <w:p>
+            <w:pPr>
+              <w:jc w:val="center"/>
+              <w:rPr>
+                <w:rFonts w:ascii="Arial" w:hAnsi="Arial" w:cs="Arial"/>
+                <w:sz w:val="14"/>
+                <w:szCs w:val="14"/>
+              </w:rPr>
+            </w:pPr>
+          </w:p>
+        </w:tc>
+        <w:tc>
+          <w:tcPr>
+            <w:tcW w:w="680" w:type="dxa"/>
+          </w:tcPr>
+          <w:p>
+            <w:pPr>
+              <w:jc w:val="center"/>
+              <w:rPr>
+                <w:rFonts w:ascii="Arial" w:hAnsi="Arial" w:cs="Arial"/>
+                <w:sz w:val="14"/>
+                <w:szCs w:val="14"/>
+              </w:rPr>
+            </w:pPr>
+          </w:p>
+        </w:tc>
+        <w:tc>
+          <w:tcPr>
+            <w:tcW w:w="680" w:type="dxa"/>
             <w:vAlign w:val="center"/>
           </w:tcPr>
           <w:p>
@@ -13218,6 +14686,40 @@
           <w:tcPr>
             <w:tcW w:w="680" w:type="dxa"/>
             <w:shd w:val="clear" w:color="auto" w:fill="F2CC84"/>
+          </w:tcPr>
+          <w:p>
+            <w:pPr>
+              <w:jc w:val="center"/>
+              <w:rPr>
+                <w:rFonts w:ascii="Arial" w:hAnsi="Arial" w:cs="Arial"/>
+                <w:color w:val="B17913"/>
+                <w:sz w:val="14"/>
+                <w:szCs w:val="14"/>
+              </w:rPr>
+            </w:pPr>
+          </w:p>
+        </w:tc>
+        <w:tc>
+          <w:tcPr>
+            <w:tcW w:w="680" w:type="dxa"/>
+            <w:shd w:val="clear" w:color="auto" w:fill="F2CC84"/>
+          </w:tcPr>
+          <w:p>
+            <w:pPr>
+              <w:jc w:val="center"/>
+              <w:rPr>
+                <w:rFonts w:ascii="Arial" w:hAnsi="Arial" w:cs="Arial"/>
+                <w:color w:val="B17913"/>
+                <w:sz w:val="14"/>
+                <w:szCs w:val="14"/>
+              </w:rPr>
+            </w:pPr>
+          </w:p>
+        </w:tc>
+        <w:tc>
+          <w:tcPr>
+            <w:tcW w:w="680" w:type="dxa"/>
+            <w:shd w:val="clear" w:color="auto" w:fill="F2CC84"/>
             <w:vAlign w:val="center"/>
           </w:tcPr>
           <w:p>
@@ -13495,6 +14997,36 @@
         <w:tc>
           <w:tcPr>
             <w:tcW w:w="680" w:type="dxa"/>
+          </w:tcPr>
+          <w:p>
+            <w:pPr>
+              <w:jc w:val="center"/>
+              <w:rPr>
+                <w:rFonts w:ascii="Arial" w:hAnsi="Arial" w:cs="Arial"/>
+                <w:sz w:val="14"/>
+                <w:szCs w:val="14"/>
+              </w:rPr>
+            </w:pPr>
+          </w:p>
+        </w:tc>
+        <w:tc>
+          <w:tcPr>
+            <w:tcW w:w="680" w:type="dxa"/>
+          </w:tcPr>
+          <w:p>
+            <w:pPr>
+              <w:jc w:val="center"/>
+              <w:rPr>
+                <w:rFonts w:ascii="Arial" w:hAnsi="Arial" w:cs="Arial"/>
+                <w:sz w:val="14"/>
+                <w:szCs w:val="14"/>
+              </w:rPr>
+            </w:pPr>
+          </w:p>
+        </w:tc>
+        <w:tc>
+          <w:tcPr>
+            <w:tcW w:w="680" w:type="dxa"/>
             <w:vAlign w:val="center"/>
           </w:tcPr>
           <w:p>
@@ -13763,6 +15295,36 @@
         <w:tc>
           <w:tcPr>
             <w:tcW w:w="680" w:type="dxa"/>
+          </w:tcPr>
+          <w:p>
+            <w:pPr>
+              <w:jc w:val="center"/>
+              <w:rPr>
+                <w:rFonts w:ascii="Arial" w:hAnsi="Arial" w:cs="Arial"/>
+                <w:sz w:val="14"/>
+                <w:szCs w:val="14"/>
+              </w:rPr>
+            </w:pPr>
+          </w:p>
+        </w:tc>
+        <w:tc>
+          <w:tcPr>
+            <w:tcW w:w="680" w:type="dxa"/>
+          </w:tcPr>
+          <w:p>
+            <w:pPr>
+              <w:jc w:val="center"/>
+              <w:rPr>
+                <w:rFonts w:ascii="Arial" w:hAnsi="Arial" w:cs="Arial"/>
+                <w:sz w:val="14"/>
+                <w:szCs w:val="14"/>
+              </w:rPr>
+            </w:pPr>
+          </w:p>
+        </w:tc>
+        <w:tc>
+          <w:tcPr>
+            <w:tcW w:w="680" w:type="dxa"/>
             <w:vAlign w:val="center"/>
           </w:tcPr>
           <w:p>
@@ -14032,6 +15594,36 @@
         <w:tc>
           <w:tcPr>
             <w:tcW w:w="680" w:type="dxa"/>
+          </w:tcPr>
+          <w:p>
+            <w:pPr>
+              <w:jc w:val="center"/>
+              <w:rPr>
+                <w:rFonts w:ascii="Arial" w:hAnsi="Arial" w:cs="Arial"/>
+                <w:sz w:val="14"/>
+                <w:szCs w:val="14"/>
+              </w:rPr>
+            </w:pPr>
+          </w:p>
+        </w:tc>
+        <w:tc>
+          <w:tcPr>
+            <w:tcW w:w="680" w:type="dxa"/>
+          </w:tcPr>
+          <w:p>
+            <w:pPr>
+              <w:jc w:val="center"/>
+              <w:rPr>
+                <w:rFonts w:ascii="Arial" w:hAnsi="Arial" w:cs="Arial"/>
+                <w:sz w:val="14"/>
+                <w:szCs w:val="14"/>
+              </w:rPr>
+            </w:pPr>
+          </w:p>
+        </w:tc>
+        <w:tc>
+          <w:tcPr>
+            <w:tcW w:w="680" w:type="dxa"/>
             <w:vAlign w:val="center"/>
           </w:tcPr>
           <w:p>
@@ -14320,6 +15912,42 @@
             <w:tcBorders>
               <w:bottom w:val="single" w:sz="4" w:space="0" w:color="auto"/>
             </w:tcBorders>
+          </w:tcPr>
+          <w:p>
+            <w:pPr>
+              <w:jc w:val="center"/>
+              <w:rPr>
+                <w:rFonts w:ascii="Arial" w:hAnsi="Arial" w:cs="Arial"/>
+                <w:sz w:val="14"/>
+                <w:szCs w:val="14"/>
+              </w:rPr>
+            </w:pPr>
+          </w:p>
+        </w:tc>
+        <w:tc>
+          <w:tcPr>
+            <w:tcW w:w="680" w:type="dxa"/>
+            <w:tcBorders>
+              <w:bottom w:val="single" w:sz="4" w:space="0" w:color="auto"/>
+            </w:tcBorders>
+          </w:tcPr>
+          <w:p>
+            <w:pPr>
+              <w:jc w:val="center"/>
+              <w:rPr>
+                <w:rFonts w:ascii="Arial" w:hAnsi="Arial" w:cs="Arial"/>
+                <w:sz w:val="14"/>
+                <w:szCs w:val="14"/>
+              </w:rPr>
+            </w:pPr>
+          </w:p>
+        </w:tc>
+        <w:tc>
+          <w:tcPr>
+            <w:tcW w:w="680" w:type="dxa"/>
+            <w:tcBorders>
+              <w:bottom w:val="single" w:sz="4" w:space="0" w:color="auto"/>
+            </w:tcBorders>
             <w:vAlign w:val="center"/>
           </w:tcPr>
           <w:p>
@@ -14639,6 +16267,42 @@
             <w:tcBorders>
               <w:top w:val="single" w:sz="4" w:space="0" w:color="auto"/>
             </w:tcBorders>
+          </w:tcPr>
+          <w:p>
+            <w:pPr>
+              <w:jc w:val="center"/>
+              <w:rPr>
+                <w:rFonts w:ascii="Arial" w:hAnsi="Arial" w:cs="Arial"/>
+                <w:sz w:val="14"/>
+                <w:szCs w:val="14"/>
+              </w:rPr>
+            </w:pPr>
+          </w:p>
+        </w:tc>
+        <w:tc>
+          <w:tcPr>
+            <w:tcW w:w="680" w:type="dxa"/>
+            <w:tcBorders>
+              <w:top w:val="single" w:sz="4" w:space="0" w:color="auto"/>
+            </w:tcBorders>
+          </w:tcPr>
+          <w:p>
+            <w:pPr>
+              <w:jc w:val="center"/>
+              <w:rPr>
+                <w:rFonts w:ascii="Arial" w:hAnsi="Arial" w:cs="Arial"/>
+                <w:sz w:val="14"/>
+                <w:szCs w:val="14"/>
+              </w:rPr>
+            </w:pPr>
+          </w:p>
+        </w:tc>
+        <w:tc>
+          <w:tcPr>
+            <w:tcW w:w="680" w:type="dxa"/>
+            <w:tcBorders>
+              <w:top w:val="single" w:sz="4" w:space="0" w:color="auto"/>
+            </w:tcBorders>
             <w:vAlign w:val="center"/>
           </w:tcPr>
           <w:p>
@@ -14948,6 +16612,36 @@
         <w:tc>
           <w:tcPr>
             <w:tcW w:w="680" w:type="dxa"/>
+          </w:tcPr>
+          <w:p>
+            <w:pPr>
+              <w:jc w:val="center"/>
+              <w:rPr>
+                <w:rFonts w:ascii="Arial" w:hAnsi="Arial" w:cs="Arial"/>
+                <w:sz w:val="14"/>
+                <w:szCs w:val="14"/>
+              </w:rPr>
+            </w:pPr>
+          </w:p>
+        </w:tc>
+        <w:tc>
+          <w:tcPr>
+            <w:tcW w:w="680" w:type="dxa"/>
+          </w:tcPr>
+          <w:p>
+            <w:pPr>
+              <w:jc w:val="center"/>
+              <w:rPr>
+                <w:rFonts w:ascii="Arial" w:hAnsi="Arial" w:cs="Arial"/>
+                <w:sz w:val="14"/>
+                <w:szCs w:val="14"/>
+              </w:rPr>
+            </w:pPr>
+          </w:p>
+        </w:tc>
+        <w:tc>
+          <w:tcPr>
+            <w:tcW w:w="680" w:type="dxa"/>
             <w:vAlign w:val="center"/>
           </w:tcPr>
           <w:p>
@@ -15226,6 +16920,36 @@
         <w:tc>
           <w:tcPr>
             <w:tcW w:w="680" w:type="dxa"/>
+          </w:tcPr>
+          <w:p>
+            <w:pPr>
+              <w:jc w:val="center"/>
+              <w:rPr>
+                <w:rFonts w:ascii="Arial" w:hAnsi="Arial" w:cs="Arial"/>
+                <w:sz w:val="14"/>
+                <w:szCs w:val="14"/>
+              </w:rPr>
+            </w:pPr>
+          </w:p>
+        </w:tc>
+        <w:tc>
+          <w:tcPr>
+            <w:tcW w:w="680" w:type="dxa"/>
+          </w:tcPr>
+          <w:p>
+            <w:pPr>
+              <w:jc w:val="center"/>
+              <w:rPr>
+                <w:rFonts w:ascii="Arial" w:hAnsi="Arial" w:cs="Arial"/>
+                <w:sz w:val="14"/>
+                <w:szCs w:val="14"/>
+              </w:rPr>
+            </w:pPr>
+          </w:p>
+        </w:tc>
+        <w:tc>
+          <w:tcPr>
+            <w:tcW w:w="680" w:type="dxa"/>
             <w:vAlign w:val="center"/>
           </w:tcPr>
           <w:p>
@@ -15486,6 +17210,40 @@
           <w:tcPr>
             <w:tcW w:w="680" w:type="dxa"/>
             <w:shd w:val="clear" w:color="auto" w:fill="95CCBA"/>
+          </w:tcPr>
+          <w:p>
+            <w:pPr>
+              <w:jc w:val="center"/>
+              <w:rPr>
+                <w:rFonts w:ascii="Arial" w:hAnsi="Arial" w:cs="Arial"/>
+                <w:color w:val="418770"/>
+                <w:sz w:val="14"/>
+                <w:szCs w:val="14"/>
+              </w:rPr>
+            </w:pPr>
+          </w:p>
+        </w:tc>
+        <w:tc>
+          <w:tcPr>
+            <w:tcW w:w="680" w:type="dxa"/>
+            <w:shd w:val="clear" w:color="auto" w:fill="95CCBA"/>
+          </w:tcPr>
+          <w:p>
+            <w:pPr>
+              <w:jc w:val="center"/>
+              <w:rPr>
+                <w:rFonts w:ascii="Arial" w:hAnsi="Arial" w:cs="Arial"/>
+                <w:color w:val="418770"/>
+                <w:sz w:val="14"/>
+                <w:szCs w:val="14"/>
+              </w:rPr>
+            </w:pPr>
+          </w:p>
+        </w:tc>
+        <w:tc>
+          <w:tcPr>
+            <w:tcW w:w="680" w:type="dxa"/>
+            <w:shd w:val="clear" w:color="auto" w:fill="95CCBA"/>
             <w:vAlign w:val="center"/>
           </w:tcPr>
           <w:p>
@@ -15764,6 +17522,36 @@
         <w:tc>
           <w:tcPr>
             <w:tcW w:w="680" w:type="dxa"/>
+          </w:tcPr>
+          <w:p>
+            <w:pPr>
+              <w:jc w:val="center"/>
+              <w:rPr>
+                <w:rFonts w:ascii="Arial" w:hAnsi="Arial" w:cs="Arial"/>
+                <w:sz w:val="14"/>
+                <w:szCs w:val="14"/>
+              </w:rPr>
+            </w:pPr>
+          </w:p>
+        </w:tc>
+        <w:tc>
+          <w:tcPr>
+            <w:tcW w:w="680" w:type="dxa"/>
+          </w:tcPr>
+          <w:p>
+            <w:pPr>
+              <w:jc w:val="center"/>
+              <w:rPr>
+                <w:rFonts w:ascii="Arial" w:hAnsi="Arial" w:cs="Arial"/>
+                <w:sz w:val="14"/>
+                <w:szCs w:val="14"/>
+              </w:rPr>
+            </w:pPr>
+          </w:p>
+        </w:tc>
+        <w:tc>
+          <w:tcPr>
+            <w:tcW w:w="680" w:type="dxa"/>
             <w:vAlign w:val="center"/>
           </w:tcPr>
           <w:p>
@@ -16023,6 +17811,36 @@
         <w:tc>
           <w:tcPr>
             <w:tcW w:w="680" w:type="dxa"/>
+          </w:tcPr>
+          <w:p>
+            <w:pPr>
+              <w:jc w:val="center"/>
+              <w:rPr>
+                <w:rFonts w:ascii="Arial" w:hAnsi="Arial" w:cs="Arial"/>
+                <w:sz w:val="14"/>
+                <w:szCs w:val="14"/>
+              </w:rPr>
+            </w:pPr>
+          </w:p>
+        </w:tc>
+        <w:tc>
+          <w:tcPr>
+            <w:tcW w:w="680" w:type="dxa"/>
+          </w:tcPr>
+          <w:p>
+            <w:pPr>
+              <w:jc w:val="center"/>
+              <w:rPr>
+                <w:rFonts w:ascii="Arial" w:hAnsi="Arial" w:cs="Arial"/>
+                <w:sz w:val="14"/>
+                <w:szCs w:val="14"/>
+              </w:rPr>
+            </w:pPr>
+          </w:p>
+        </w:tc>
+        <w:tc>
+          <w:tcPr>
+            <w:tcW w:w="680" w:type="dxa"/>
             <w:vAlign w:val="center"/>
           </w:tcPr>
           <w:p>
@@ -16291,6 +18109,36 @@
         <w:tc>
           <w:tcPr>
             <w:tcW w:w="680" w:type="dxa"/>
+          </w:tcPr>
+          <w:p>
+            <w:pPr>
+              <w:jc w:val="center"/>
+              <w:rPr>
+                <w:rFonts w:ascii="Arial" w:hAnsi="Arial" w:cs="Arial"/>
+                <w:sz w:val="14"/>
+                <w:szCs w:val="14"/>
+              </w:rPr>
+            </w:pPr>
+          </w:p>
+        </w:tc>
+        <w:tc>
+          <w:tcPr>
+            <w:tcW w:w="680" w:type="dxa"/>
+          </w:tcPr>
+          <w:p>
+            <w:pPr>
+              <w:jc w:val="center"/>
+              <w:rPr>
+                <w:rFonts w:ascii="Arial" w:hAnsi="Arial" w:cs="Arial"/>
+                <w:sz w:val="14"/>
+                <w:szCs w:val="14"/>
+              </w:rPr>
+            </w:pPr>
+          </w:p>
+        </w:tc>
+        <w:tc>
+          <w:tcPr>
+            <w:tcW w:w="680" w:type="dxa"/>
             <w:vAlign w:val="center"/>
           </w:tcPr>
           <w:p>
@@ -16559,6 +18407,36 @@
         <w:tc>
           <w:tcPr>
             <w:tcW w:w="680" w:type="dxa"/>
+          </w:tcPr>
+          <w:p>
+            <w:pPr>
+              <w:jc w:val="center"/>
+              <w:rPr>
+                <w:rFonts w:ascii="Arial" w:hAnsi="Arial" w:cs="Arial"/>
+                <w:sz w:val="14"/>
+                <w:szCs w:val="14"/>
+              </w:rPr>
+            </w:pPr>
+          </w:p>
+        </w:tc>
+        <w:tc>
+          <w:tcPr>
+            <w:tcW w:w="680" w:type="dxa"/>
+          </w:tcPr>
+          <w:p>
+            <w:pPr>
+              <w:jc w:val="center"/>
+              <w:rPr>
+                <w:rFonts w:ascii="Arial" w:hAnsi="Arial" w:cs="Arial"/>
+                <w:sz w:val="14"/>
+                <w:szCs w:val="14"/>
+              </w:rPr>
+            </w:pPr>
+          </w:p>
+        </w:tc>
+        <w:tc>
+          <w:tcPr>
+            <w:tcW w:w="680" w:type="dxa"/>
             <w:vAlign w:val="center"/>
           </w:tcPr>
           <w:p>
@@ -16837,6 +18715,36 @@
         <w:tc>
           <w:tcPr>
             <w:tcW w:w="680" w:type="dxa"/>
+          </w:tcPr>
+          <w:p>
+            <w:pPr>
+              <w:jc w:val="center"/>
+              <w:rPr>
+                <w:rFonts w:ascii="Arial" w:hAnsi="Arial" w:cs="Arial"/>
+                <w:sz w:val="14"/>
+                <w:szCs w:val="14"/>
+              </w:rPr>
+            </w:pPr>
+          </w:p>
+        </w:tc>
+        <w:tc>
+          <w:tcPr>
+            <w:tcW w:w="680" w:type="dxa"/>
+          </w:tcPr>
+          <w:p>
+            <w:pPr>
+              <w:jc w:val="center"/>
+              <w:rPr>
+                <w:rFonts w:ascii="Arial" w:hAnsi="Arial" w:cs="Arial"/>
+                <w:sz w:val="14"/>
+                <w:szCs w:val="14"/>
+              </w:rPr>
+            </w:pPr>
+          </w:p>
+        </w:tc>
+        <w:tc>
+          <w:tcPr>
+            <w:tcW w:w="680" w:type="dxa"/>
             <w:vAlign w:val="center"/>
           </w:tcPr>
           <w:p>
@@ -17105,6 +19013,36 @@
         <w:tc>
           <w:tcPr>
             <w:tcW w:w="680" w:type="dxa"/>
+          </w:tcPr>
+          <w:p>
+            <w:pPr>
+              <w:jc w:val="center"/>
+              <w:rPr>
+                <w:rFonts w:ascii="Arial" w:hAnsi="Arial" w:cs="Arial"/>
+                <w:sz w:val="14"/>
+                <w:szCs w:val="14"/>
+              </w:rPr>
+            </w:pPr>
+          </w:p>
+        </w:tc>
+        <w:tc>
+          <w:tcPr>
+            <w:tcW w:w="680" w:type="dxa"/>
+          </w:tcPr>
+          <w:p>
+            <w:pPr>
+              <w:jc w:val="center"/>
+              <w:rPr>
+                <w:rFonts w:ascii="Arial" w:hAnsi="Arial" w:cs="Arial"/>
+                <w:sz w:val="14"/>
+                <w:szCs w:val="14"/>
+              </w:rPr>
+            </w:pPr>
+          </w:p>
+        </w:tc>
+        <w:tc>
+          <w:tcPr>
+            <w:tcW w:w="680" w:type="dxa"/>
             <w:vAlign w:val="center"/>
           </w:tcPr>
           <w:p>
@@ -17374,6 +19312,36 @@
         <w:tc>
           <w:tcPr>
             <w:tcW w:w="680" w:type="dxa"/>
+          </w:tcPr>
+          <w:p>
+            <w:pPr>
+              <w:jc w:val="center"/>
+              <w:rPr>
+                <w:rFonts w:ascii="Arial" w:hAnsi="Arial" w:cs="Arial"/>
+                <w:sz w:val="14"/>
+                <w:szCs w:val="14"/>
+              </w:rPr>
+            </w:pPr>
+          </w:p>
+        </w:tc>
+        <w:tc>
+          <w:tcPr>
+            <w:tcW w:w="680" w:type="dxa"/>
+          </w:tcPr>
+          <w:p>
+            <w:pPr>
+              <w:jc w:val="center"/>
+              <w:rPr>
+                <w:rFonts w:ascii="Arial" w:hAnsi="Arial" w:cs="Arial"/>
+                <w:sz w:val="14"/>
+                <w:szCs w:val="14"/>
+              </w:rPr>
+            </w:pPr>
+          </w:p>
+        </w:tc>
+        <w:tc>
+          <w:tcPr>
+            <w:tcW w:w="680" w:type="dxa"/>
             <w:vAlign w:val="center"/>
           </w:tcPr>
           <w:p>
@@ -17644,6 +19612,42 @@
               <w:bottom w:val="single" w:sz="4" w:space="0" w:color="auto"/>
             </w:tcBorders>
             <w:vAlign w:val="center"/>
+          </w:tcPr>
+          <w:p>
+            <w:pPr>
+              <w:jc w:val="center"/>
+              <w:rPr>
+                <w:rFonts w:ascii="Arial" w:hAnsi="Arial" w:cs="Arial"/>
+                <w:sz w:val="14"/>
+                <w:szCs w:val="14"/>
+              </w:rPr>
+            </w:pPr>
+          </w:p>
+        </w:tc>
+        <w:tc>
+          <w:tcPr>
+            <w:tcW w:w="680" w:type="dxa"/>
+            <w:tcBorders>
+              <w:bottom w:val="single" w:sz="4" w:space="0" w:color="auto"/>
+            </w:tcBorders>
+          </w:tcPr>
+          <w:p>
+            <w:pPr>
+              <w:jc w:val="center"/>
+              <w:rPr>
+                <w:rFonts w:ascii="Arial" w:hAnsi="Arial" w:cs="Arial"/>
+                <w:sz w:val="14"/>
+                <w:szCs w:val="14"/>
+              </w:rPr>
+            </w:pPr>
+          </w:p>
+        </w:tc>
+        <w:tc>
+          <w:tcPr>
+            <w:tcW w:w="680" w:type="dxa"/>
+            <w:tcBorders>
+              <w:bottom w:val="single" w:sz="4" w:space="0" w:color="auto"/>
+            </w:tcBorders>
           </w:tcPr>
           <w:p>
             <w:pPr>

</xml_diff>